<commit_message>
Added Courses in Education
</commit_message>
<xml_diff>
--- a/resume_ATS-letter.docx
+++ b/resume_ATS-letter.docx
@@ -11,11 +11,7 @@
         </w:tabs>
         <w:spacing w:lineRule="exact" w:line="260" w:before="120" w:after="120"/>
         <w:jc w:val="center"/>
-        <w:rPr>
-          <w:b/>
-          <w:b/>
-          <w:bCs/>
-        </w:rPr>
+        <w:rPr/>
       </w:pPr>
       <w:r>
         <w:rPr>
@@ -265,7 +261,7 @@
                 <wp:positionV relativeFrom="paragraph">
                   <wp:posOffset>90805</wp:posOffset>
                 </wp:positionV>
-                <wp:extent cx="7277100" cy="1270"/>
+                <wp:extent cx="7277735" cy="635"/>
                 <wp:effectExtent l="0" t="0" r="0" b="0"/>
                 <wp:wrapNone/>
                 <wp:docPr id="1" name="Shape1"/>
@@ -276,7 +272,7 @@
                       <wps:spPr>
                         <a:xfrm>
                           <a:off x="0" y="0"/>
-                          <a:ext cx="7276320" cy="0"/>
+                          <a:ext cx="7277040" cy="0"/>
                         </a:xfrm>
                         <a:prstGeom prst="line">
                           <a:avLst/>
@@ -306,7 +302,7 @@
           </mc:Choice>
           <mc:Fallback>
             <w:pict>
-              <v:line id="shape_0" from="-8.85pt,7.15pt" to="564.05pt,7.15pt" ID="Shape1" stroked="t" style="position:absolute;mso-position-horizontal:center">
+              <v:line id="shape_0" from="-8.85pt,7.15pt" to="564.1pt,7.15pt" ID="Shape1" stroked="t" style="position:absolute;mso-position-horizontal:center">
                 <v:stroke color="black" weight="6480" dashstyle="dash" joinstyle="round" endcap="round"/>
                 <v:fill o:detectmouseclick="t" on="false"/>
               </v:line>
@@ -386,7 +382,6 @@
       <w:pPr>
         <w:pStyle w:val="Normal"/>
         <w:widowControl/>
-        <w:shd w:val="clear" w:fill="auto"/>
         <w:tabs>
           <w:tab w:val="clear" w:pos="720"/>
           <w:tab w:val="left" w:pos="180" w:leader="none"/>
@@ -425,37 +420,64 @@
         <w:tab/>
         <w:tab/>
         <w:tab/>
-        <w:t xml:space="preserve">  </w:t>
-        <w:tab/>
-        <w:t xml:space="preserve">  </w:t>
-      </w:r>
-      <w:r>
-        <w:rPr>
-          <w:rFonts w:eastAsia="Times New Roman" w:cs="Lato" w:ascii="Lato" w:hAnsi="Lato"/>
-          <w:b w:val="false"/>
-          <w:bCs w:val="false"/>
-          <w:i/>
-          <w:iCs/>
+        <w:t xml:space="preserve">      </w:t>
+      </w:r>
+      <w:r>
+        <w:rPr>
+          <w:rFonts w:eastAsia="Times New Roman" w:cs="Lato" w:ascii="Lato" w:hAnsi="Lato"/>
+          <w:b w:val="false"/>
+          <w:bCs/>
+          <w:i w:val="false"/>
+          <w:iCs w:val="false"/>
           <w:color w:val="808080"/>
           <w:kern w:val="2"/>
           <w:sz w:val="20"/>
           <w:szCs w:val="22"/>
           <w:lang w:val="en-US" w:eastAsia="zh-CN" w:bidi="ar-SA"/>
         </w:rPr>
-        <w:t>expected December 2020 | Irvine, CA</w:t>
+        <w:t xml:space="preserve">Irvine, CA | </w:t>
+      </w:r>
+      <w:r>
+        <w:rPr>
+          <w:rFonts w:eastAsia="Times New Roman" w:cs="Lato" w:ascii="Lato" w:hAnsi="Lato"/>
+          <w:b w:val="false"/>
+          <w:bCs/>
+          <w:i w:val="false"/>
+          <w:iCs w:val="false"/>
+          <w:color w:val="808080"/>
+          <w:kern w:val="2"/>
+          <w:sz w:val="20"/>
+          <w:szCs w:val="22"/>
+          <w:lang w:val="en-US" w:eastAsia="zh-CN" w:bidi="ar-SA"/>
+        </w:rPr>
+        <w:t xml:space="preserve">Sep 2019 - </w:t>
+      </w:r>
+      <w:r>
+        <w:rPr>
+          <w:rFonts w:eastAsia="Times New Roman" w:cs="Lato" w:ascii="Lato" w:hAnsi="Lato"/>
+          <w:b w:val="false"/>
+          <w:bCs/>
+          <w:i w:val="false"/>
+          <w:iCs w:val="false"/>
+          <w:color w:val="808080"/>
+          <w:kern w:val="2"/>
+          <w:sz w:val="20"/>
+          <w:szCs w:val="22"/>
+          <w:lang w:val="en-US" w:eastAsia="zh-CN" w:bidi="ar-SA"/>
+        </w:rPr>
+        <w:t>expected Dec 2020</w:t>
       </w:r>
     </w:p>
     <w:p>
       <w:pPr>
         <w:pStyle w:val="Normal"/>
         <w:widowControl/>
-        <w:shd w:val="clear" w:fill="auto"/>
         <w:tabs>
           <w:tab w:val="clear" w:pos="720"/>
           <w:tab w:val="left" w:pos="180" w:leader="none"/>
         </w:tabs>
         <w:suppressAutoHyphens w:val="true"/>
-        <w:overflowPunct w:val="true"/>
+        <w:overflowPunct w:val="false"/>
         <w:bidi w:val="0"/>
         <w:spacing w:lineRule="exact" w:line="260"/>
         <w:ind w:left="567" w:right="0" w:hanging="0"/>
@@ -483,13 +505,75 @@
           <w:szCs w:val="22"/>
         </w:rPr>
         <w:tab/>
-        <w:tab/>
-        <w:tab/>
-        <w:tab/>
-        <w:tab/>
-        <w:tab/>
-        <w:t xml:space="preserve">  </w:t>
-        <w:tab/>
+      </w:r>
+    </w:p>
+    <w:p>
+      <w:pPr>
+        <w:pStyle w:val="Normal"/>
+        <w:widowControl/>
+        <w:tabs>
+          <w:tab w:val="clear" w:pos="720"/>
+          <w:tab w:val="left" w:pos="180" w:leader="none"/>
+        </w:tabs>
+        <w:suppressAutoHyphens w:val="true"/>
+        <w:overflowPunct w:val="false"/>
+        <w:bidi w:val="0"/>
+        <w:spacing w:lineRule="exact" w:line="260"/>
+        <w:ind w:left="567" w:right="0" w:hanging="0"/>
+        <w:rPr/>
+      </w:pPr>
+      <w:r>
+        <w:rPr>
+          <w:rFonts w:eastAsia="Times New Roman" w:cs="Lato" w:ascii="Lato" w:hAnsi="Lato"/>
+          <w:i w:val="false"/>
+          <w:iCs w:val="false"/>
+          <w:color w:val="auto"/>
+          <w:kern w:val="2"/>
+          <w:sz w:val="20"/>
+          <w:szCs w:val="22"/>
+          <w:lang w:val="en-US" w:eastAsia="zh-CN" w:bidi="ar-SA"/>
+        </w:rPr>
+        <w:t>C</w:t>
+      </w:r>
+      <w:r>
+        <w:rPr>
+          <w:rFonts w:cs="Lato" w:ascii="Lato" w:hAnsi="Lato"/>
+          <w:i w:val="false"/>
+          <w:iCs w:val="false"/>
+          <w:kern w:val="2"/>
+          <w:sz w:val="20"/>
+          <w:szCs w:val="22"/>
+        </w:rPr>
+        <w:t xml:space="preserve">ourses: </w:t>
+      </w:r>
+      <w:r>
+        <w:rPr>
+          <w:rFonts w:cs="Lato" w:ascii="Lato" w:hAnsi="Lato"/>
+          <w:i/>
+          <w:kern w:val="2"/>
+          <w:sz w:val="20"/>
+          <w:szCs w:val="22"/>
+        </w:rPr>
+        <w:t xml:space="preserve">Data Structures, Artificial Intelligence, </w:t>
+      </w:r>
+      <w:r>
+        <w:rPr>
+          <w:rFonts w:cs="Lato" w:ascii="Lato" w:hAnsi="Lato"/>
+          <w:i/>
+          <w:kern w:val="2"/>
+          <w:sz w:val="20"/>
+          <w:szCs w:val="22"/>
+        </w:rPr>
+        <w:t>IOT</w:t>
+      </w:r>
+      <w:r>
+        <w:rPr>
+          <w:rFonts w:cs="Lato" w:ascii="Lato" w:hAnsi="Lato"/>
+          <w:i/>
+          <w:kern w:val="2"/>
+          <w:sz w:val="20"/>
+          <w:szCs w:val="22"/>
+        </w:rPr>
         <w:tab/>
         <w:tab/>
         <w:t xml:space="preserve">                       </w:t>
@@ -509,7 +593,6 @@
       <w:pPr>
         <w:pStyle w:val="Normal"/>
         <w:widowControl/>
-        <w:shd w:val="clear" w:fill="auto"/>
         <w:tabs>
           <w:tab w:val="clear" w:pos="720"/>
           <w:tab w:val="left" w:pos="180" w:leader="none"/>
@@ -555,51 +638,90 @@
           <w:szCs w:val="22"/>
         </w:rPr>
         <w:tab/>
-        <w:tab/>
-        <w:tab/>
-        <w:t xml:space="preserve">      </w:t>
-      </w:r>
-      <w:r>
-        <w:rPr>
-          <w:rFonts w:eastAsia="Times New Roman" w:cs="Lato" w:ascii="Lato" w:hAnsi="Lato"/>
-          <w:i/>
-          <w:iCs/>
+        <w:t xml:space="preserve">           </w:t>
+      </w:r>
+      <w:r>
+        <w:rPr>
+          <w:rFonts w:eastAsia="Times New Roman" w:cs="Lato" w:ascii="Lato" w:hAnsi="Lato"/>
+          <w:b w:val="false"/>
+          <w:bCs w:val="false"/>
+          <w:i w:val="false"/>
+          <w:iCs w:val="false"/>
           <w:color w:val="808080"/>
           <w:kern w:val="2"/>
           <w:sz w:val="20"/>
           <w:szCs w:val="22"/>
           <w:lang w:val="en-US" w:eastAsia="zh-CN" w:bidi="ar-SA"/>
         </w:rPr>
-        <w:t xml:space="preserve">May 2019 | </w:t>
-      </w:r>
-      <w:r>
-        <w:rPr>
-          <w:rFonts w:eastAsia="Times New Roman" w:cs="Lato" w:ascii="Lato" w:hAnsi="Lato"/>
-          <w:b w:val="false"/>
-          <w:bCs w:val="false"/>
-          <w:i/>
-          <w:iCs/>
+        <w:t xml:space="preserve">Chennai, India | </w:t>
+      </w:r>
+      <w:r>
+        <w:rPr>
+          <w:rFonts w:eastAsia="Times New Roman" w:cs="Lato" w:ascii="Lato" w:hAnsi="Lato"/>
+          <w:i w:val="false"/>
+          <w:iCs w:val="false"/>
           <w:color w:val="808080"/>
           <w:kern w:val="2"/>
           <w:sz w:val="20"/>
           <w:szCs w:val="22"/>
           <w:lang w:val="en-US" w:eastAsia="zh-CN" w:bidi="ar-SA"/>
         </w:rPr>
-        <w:t>Chennai, India</w:t>
+        <w:t>July 2015 -</w:t>
+      </w:r>
+      <w:r>
+        <w:rPr>
+          <w:rFonts w:eastAsia="Times New Roman" w:cs="Lato" w:ascii="Lato" w:hAnsi="Lato"/>
+          <w:i w:val="false"/>
+          <w:iCs w:val="false"/>
+          <w:color w:val="808080"/>
+          <w:kern w:val="2"/>
+          <w:sz w:val="20"/>
+          <w:szCs w:val="22"/>
+          <w:lang w:val="en-US" w:eastAsia="zh-CN" w:bidi="ar-SA"/>
+        </w:rPr>
+        <w:t xml:space="preserve"> May 2019</w:t>
       </w:r>
     </w:p>
     <w:p>
       <w:pPr>
         <w:pStyle w:val="Normal"/>
         <w:widowControl/>
-        <w:shd w:val="clear" w:fill="auto"/>
         <w:tabs>
           <w:tab w:val="clear" w:pos="720"/>
           <w:tab w:val="left" w:pos="180" w:leader="none"/>
           <w:tab w:val="left" w:pos="7380" w:leader="none"/>
         </w:tabs>
         <w:suppressAutoHyphens w:val="true"/>
-        <w:overflowPunct w:val="true"/>
+        <w:overflowPunct w:val="false"/>
+        <w:bidi w:val="0"/>
+        <w:spacing w:lineRule="exact" w:line="260"/>
+        <w:ind w:left="567" w:right="0" w:hanging="0"/>
+        <w:jc w:val="left"/>
+        <w:rPr/>
+      </w:pPr>
+      <w:r>
+        <w:rPr>
+          <w:rFonts w:cs="Lato" w:ascii="Lato" w:hAnsi="Lato"/>
+          <w:b w:val="false"/>
+          <w:bCs w:val="false"/>
+          <w:kern w:val="2"/>
+          <w:sz w:val="20"/>
+          <w:szCs w:val="22"/>
+        </w:rPr>
+        <w:t>SRM Institute of Science and Technology</w:t>
+      </w:r>
+    </w:p>
+    <w:p>
+      <w:pPr>
+        <w:pStyle w:val="Normal"/>
+        <w:widowControl/>
+        <w:tabs>
+          <w:tab w:val="clear" w:pos="720"/>
+          <w:tab w:val="left" w:pos="180" w:leader="none"/>
+          <w:tab w:val="left" w:pos="7380" w:leader="none"/>
+        </w:tabs>
+        <w:suppressAutoHyphens w:val="true"/>
+        <w:overflowPunct w:val="false"/>
         <w:bidi w:val="0"/>
         <w:spacing w:lineRule="exact" w:line="260"/>
         <w:ind w:left="567" w:right="0" w:hanging="0"/>
@@ -607,60 +729,147 @@
       </w:pPr>
       <w:r>
         <w:rPr>
-          <w:rFonts w:cs="Lato" w:ascii="Lato" w:hAnsi="Lato"/>
-          <w:b w:val="false"/>
-          <w:bCs w:val="false"/>
-          <w:kern w:val="2"/>
-          <w:sz w:val="20"/>
-          <w:szCs w:val="22"/>
-        </w:rPr>
-        <w:t>SRM Institute of Science and Technology</w:t>
-      </w:r>
-      <w:r>
-        <w:rPr>
-          <w:rFonts w:cs="Lato" w:ascii="Lato" w:hAnsi="Lato"/>
-          <w:b/>
-          <w:bCs w:val="false"/>
-          <w:kern w:val="2"/>
-          <w:sz w:val="20"/>
-          <w:szCs w:val="22"/>
-        </w:rPr>
-        <w:t xml:space="preserve"> </w:t>
+          <w:rFonts w:eastAsia="Times New Roman" w:cs="Lato" w:ascii="Lato" w:hAnsi="Lato"/>
+          <w:b w:val="false"/>
+          <w:bCs w:val="false"/>
+          <w:color w:val="auto"/>
+          <w:kern w:val="2"/>
+          <w:sz w:val="20"/>
+          <w:szCs w:val="22"/>
+          <w:lang w:val="en-US" w:eastAsia="zh-CN" w:bidi="ar-SA"/>
+        </w:rPr>
+        <w:t>C</w:t>
+      </w:r>
+      <w:r>
+        <w:rPr>
+          <w:rFonts w:cs="Lato" w:ascii="Lato" w:hAnsi="Lato"/>
+          <w:b w:val="false"/>
+          <w:bCs w:val="false"/>
+          <w:kern w:val="2"/>
+          <w:sz w:val="20"/>
+          <w:szCs w:val="22"/>
+        </w:rPr>
+        <w:t xml:space="preserve">ourses: </w:t>
+      </w:r>
+      <w:r>
+        <w:rPr>
+          <w:rFonts w:cs="Lato" w:ascii="Lato" w:hAnsi="Lato"/>
+          <w:b w:val="false"/>
+          <w:bCs w:val="false"/>
+          <w:i/>
+          <w:iCs/>
+          <w:kern w:val="2"/>
+          <w:sz w:val="20"/>
+          <w:szCs w:val="22"/>
+        </w:rPr>
+        <w:t>Algorithm Design, Data structures, OOP using C++, Web programming, A</w:t>
+      </w:r>
+      <w:r>
+        <w:rPr>
+          <w:rFonts w:eastAsia="Times New Roman" w:cs="Lato" w:ascii="Lato" w:hAnsi="Lato"/>
+          <w:b w:val="false"/>
+          <w:bCs w:val="false"/>
+          <w:i/>
+          <w:iCs/>
+          <w:color w:val="auto"/>
+          <w:kern w:val="2"/>
+          <w:sz w:val="20"/>
+          <w:szCs w:val="22"/>
+          <w:lang w:val="en-US" w:eastAsia="zh-CN" w:bidi="ar-SA"/>
+        </w:rPr>
+        <w:t>I,</w:t>
+      </w:r>
+      <w:r>
+        <w:rPr>
+          <w:rFonts w:cs="Lato" w:ascii="Lato" w:hAnsi="Lato"/>
+          <w:b w:val="false"/>
+          <w:bCs w:val="false"/>
+          <w:i/>
+          <w:iCs/>
+          <w:kern w:val="2"/>
+          <w:sz w:val="20"/>
+          <w:szCs w:val="22"/>
+        </w:rPr>
+        <w:t xml:space="preserve"> ML, Java, Pytho</w:t>
+      </w:r>
+      <w:r>
+        <w:rPr>
+          <w:rFonts w:cs="Lato" w:ascii="Lato" w:hAnsi="Lato"/>
+          <w:b w:val="false"/>
+          <w:bCs w:val="false"/>
+          <w:i/>
+          <w:iCs/>
+          <w:kern w:val="2"/>
+          <w:sz w:val="20"/>
+          <w:szCs w:val="22"/>
+        </w:rPr>
+        <w:t>n</w:t>
+      </w:r>
+      <w:r>
+        <w:rPr>
+          <w:rFonts w:cs="Lato" w:ascii="Lato" w:hAnsi="Lato"/>
+          <w:b w:val="false"/>
+          <w:bCs w:val="false"/>
+          <w:i/>
+          <w:iCs/>
+          <w:kern w:val="2"/>
+          <w:sz w:val="20"/>
+          <w:szCs w:val="22"/>
+        </w:rPr>
+        <w:t xml:space="preserve">, </w:t>
+      </w:r>
+      <w:r>
+        <w:rPr>
+          <w:rFonts w:cs="Lato" w:ascii="Lato" w:hAnsi="Lato"/>
+          <w:b w:val="false"/>
+          <w:bCs w:val="false"/>
+          <w:i/>
+          <w:iCs/>
+          <w:kern w:val="2"/>
+          <w:sz w:val="20"/>
+          <w:szCs w:val="22"/>
+        </w:rPr>
+        <w:t>OS</w:t>
+      </w:r>
+    </w:p>
+    <w:p>
+      <w:pPr>
+        <w:pStyle w:val="Normal"/>
+        <w:widowControl/>
+        <w:tabs>
+          <w:tab w:val="clear" w:pos="720"/>
+          <w:tab w:val="left" w:pos="180" w:leader="none"/>
+          <w:tab w:val="left" w:pos="7380" w:leader="none"/>
+        </w:tabs>
+        <w:suppressAutoHyphens w:val="true"/>
+        <w:overflowPunct w:val="false"/>
+        <w:bidi w:val="0"/>
+        <w:spacing w:lineRule="exact" w:line="260"/>
+        <w:ind w:left="567" w:right="0" w:hanging="0"/>
+        <w:rPr>
+          <w:rFonts w:ascii="Lato" w:hAnsi="Lato" w:cs="Lato"/>
+          <w:b/>
+          <w:b/>
+          <w:bCs w:val="false"/>
+          <w:kern w:val="2"/>
+          <w:sz w:val="20"/>
+          <w:szCs w:val="22"/>
+        </w:rPr>
+      </w:pPr>
+      <w:r>
+        <w:rPr>
+          <w:rFonts w:cs="Lato" w:ascii="Lato" w:hAnsi="Lato"/>
+          <w:b/>
+          <w:bCs w:val="false"/>
+          <w:kern w:val="2"/>
+          <w:sz w:val="20"/>
+          <w:szCs w:val="22"/>
+        </w:rPr>
         <w:tab/>
         <w:tab/>
         <w:tab/>
         <w:tab/>
         <w:t xml:space="preserve">            </w:t>
-      </w:r>
-    </w:p>
-    <w:p>
-      <w:pPr>
-        <w:pStyle w:val="Normal"/>
-        <w:tabs>
-          <w:tab w:val="clear" w:pos="720"/>
-          <w:tab w:val="left" w:pos="0" w:leader="none"/>
-        </w:tabs>
-        <w:spacing w:lineRule="exact" w:line="260"/>
-        <w:jc w:val="left"/>
-        <w:rPr>
-          <w:rFonts w:ascii="Lato" w:hAnsi="Lato" w:cs="Lato"/>
-          <w:b/>
-          <w:b/>
-          <w:spacing w:val="60"/>
-          <w:kern w:val="2"/>
-          <w:sz w:val="20"/>
-          <w:szCs w:val="22"/>
-        </w:rPr>
-      </w:pPr>
-      <w:r>
-        <w:rPr>
-          <w:rFonts w:cs="Lato" w:ascii="Lato" w:hAnsi="Lato"/>
-          <w:b/>
-          <w:spacing w:val="60"/>
-          <w:kern w:val="2"/>
-          <w:sz w:val="20"/>
-          <w:szCs w:val="22"/>
-        </w:rPr>
       </w:r>
     </w:p>
     <w:p>
@@ -705,7 +914,6 @@
       <w:pPr>
         <w:pStyle w:val="Normal"/>
         <w:widowControl/>
-        <w:shd w:val="clear" w:fill="auto"/>
         <w:tabs>
           <w:tab w:val="clear" w:pos="720"/>
           <w:tab w:val="left" w:pos="180" w:leader="none"/>
@@ -713,7 +921,7 @@
           <w:tab w:val="left" w:pos="7560" w:leader="none"/>
         </w:tabs>
         <w:suppressAutoHyphens w:val="true"/>
-        <w:overflowPunct w:val="true"/>
+        <w:overflowPunct w:val="false"/>
         <w:bidi w:val="0"/>
         <w:spacing w:lineRule="exact" w:line="260" w:before="0" w:after="0"/>
         <w:ind w:left="283" w:right="0" w:hanging="0"/>
@@ -837,7 +1045,6 @@
       <w:pPr>
         <w:pStyle w:val="Normal"/>
         <w:widowControl/>
-        <w:shd w:val="clear" w:fill="auto"/>
         <w:tabs>
           <w:tab w:val="clear" w:pos="720"/>
           <w:tab w:val="left" w:pos="180" w:leader="none"/>
@@ -845,7 +1052,7 @@
           <w:tab w:val="left" w:pos="7560" w:leader="none"/>
         </w:tabs>
         <w:suppressAutoHyphens w:val="true"/>
-        <w:overflowPunct w:val="true"/>
+        <w:overflowPunct w:val="false"/>
         <w:bidi w:val="0"/>
         <w:spacing w:lineRule="exact" w:line="260" w:before="0" w:after="0"/>
         <w:ind w:left="283" w:right="0" w:hanging="0"/>
@@ -1007,23 +1214,94 @@
       <w:bookmarkEnd w:id="0"/>
       <w:r>
         <w:rPr>
-          <w:rFonts w:cs="Lato" w:ascii="Lato" w:hAnsi="Lato"/>
-          <w:b w:val="false"/>
-          <w:bCs w:val="false"/>
-          <w:i/>
-          <w:iCs/>
-          <w:kern w:val="2"/>
-          <w:sz w:val="20"/>
-          <w:szCs w:val="22"/>
-        </w:rPr>
-        <w:t>QL</w:t>
+          <w:rFonts w:eastAsia="Times New Roman" w:cs="Lato" w:ascii="Lato" w:hAnsi="Lato"/>
+          <w:b w:val="false"/>
+          <w:bCs w:val="false"/>
+          <w:i/>
+          <w:iCs/>
+          <w:color w:val="auto"/>
+          <w:kern w:val="2"/>
+          <w:sz w:val="20"/>
+          <w:szCs w:val="22"/>
+          <w:lang w:val="en-US" w:eastAsia="zh-CN" w:bidi="ar-SA"/>
+        </w:rPr>
+        <w:t>Q</w:t>
+      </w:r>
+      <w:r>
+        <w:rPr>
+          <w:rFonts w:eastAsia="Times New Roman" w:cs="Lato" w:ascii="Lato" w:hAnsi="Lato"/>
+          <w:b w:val="false"/>
+          <w:bCs w:val="false"/>
+          <w:i/>
+          <w:iCs/>
+          <w:color w:val="auto"/>
+          <w:kern w:val="2"/>
+          <w:sz w:val="20"/>
+          <w:szCs w:val="22"/>
+          <w:lang w:val="en-US" w:eastAsia="zh-CN" w:bidi="ar-SA"/>
+        </w:rPr>
+        <w:t xml:space="preserve">L </w:t>
+      </w:r>
+      <w:bookmarkStart w:id="1" w:name="__DdeLink__439_3397108302"/>
+      <w:r>
+        <w:rPr>
+          <w:rFonts w:eastAsia="Times New Roman" w:cs="Lato" w:ascii="Lato" w:hAnsi="Lato"/>
+          <w:b w:val="false"/>
+          <w:bCs w:val="false"/>
+          <w:i/>
+          <w:iCs/>
+          <w:color w:val="auto"/>
+          <w:spacing w:val="60"/>
+          <w:kern w:val="2"/>
+          <w:position w:val="2"/>
+          <w:sz w:val="20"/>
+          <w:szCs w:val="22"/>
+          <w:lang w:val="en-US" w:eastAsia="zh-CN" w:bidi="ar-SA"/>
+        </w:rPr>
+        <w:t>•</w:t>
+      </w:r>
+      <w:bookmarkStart w:id="2" w:name="__DdeLink__432_28196327611"/>
+      <w:bookmarkEnd w:id="1"/>
+      <w:r>
+        <w:rPr>
+          <w:rFonts w:eastAsia="Times New Roman" w:cs="Lato" w:ascii="Lato" w:hAnsi="Lato"/>
+          <w:b w:val="false"/>
+          <w:bCs w:val="false"/>
+          <w:i/>
+          <w:iCs/>
+          <w:color w:val="auto"/>
+          <w:spacing w:val="0"/>
+          <w:kern w:val="2"/>
+          <w:position w:val="2"/>
+          <w:sz w:val="20"/>
+          <w:szCs w:val="22"/>
+          <w:lang w:val="en-US" w:eastAsia="zh-CN" w:bidi="ar-SA"/>
+        </w:rPr>
+        <w:t>D</w:t>
+      </w:r>
+      <w:bookmarkEnd w:id="2"/>
+      <w:r>
+        <w:rPr>
+          <w:rFonts w:eastAsia="Times New Roman" w:cs="Lato" w:ascii="Lato" w:hAnsi="Lato"/>
+          <w:b w:val="false"/>
+          <w:bCs w:val="false"/>
+          <w:i/>
+          <w:iCs/>
+          <w:color w:val="auto"/>
+          <w:spacing w:val="0"/>
+          <w:kern w:val="2"/>
+          <w:position w:val="2"/>
+          <w:sz w:val="20"/>
+          <w:szCs w:val="22"/>
+          <w:lang w:val="en-US" w:eastAsia="zh-CN" w:bidi="ar-SA"/>
+        </w:rPr>
+        <w:t>Jango</w:t>
       </w:r>
     </w:p>
     <w:p>
       <w:pPr>
         <w:pStyle w:val="Normal"/>
         <w:widowControl/>
-        <w:shd w:val="clear" w:fill="auto"/>
         <w:tabs>
           <w:tab w:val="clear" w:pos="720"/>
           <w:tab w:val="left" w:pos="180" w:leader="none"/>
@@ -1031,19 +1309,12 @@
           <w:tab w:val="left" w:pos="7560" w:leader="none"/>
         </w:tabs>
         <w:suppressAutoHyphens w:val="true"/>
-        <w:overflowPunct w:val="true"/>
+        <w:overflowPunct w:val="false"/>
         <w:bidi w:val="0"/>
         <w:spacing w:lineRule="exact" w:line="260" w:before="0" w:after="0"/>
         <w:ind w:left="283" w:right="0" w:hanging="0"/>
         <w:jc w:val="left"/>
-        <w:rPr>
-          <w:b/>
-          <w:b/>
-          <w:bCs/>
-          <w:i w:val="false"/>
-          <w:i w:val="false"/>
-          <w:iCs w:val="false"/>
-        </w:rPr>
+        <w:rPr/>
       </w:pPr>
       <w:r>
         <w:rPr>
@@ -1175,6 +1446,7 @@
           <w:b/>
           <w:spacing w:val="60"/>
           <w:kern w:val="2"/>
+          <w:position w:val="2"/>
           <w:sz w:val="20"/>
           <w:szCs w:val="22"/>
         </w:rPr>
@@ -1196,13 +1468,12 @@
       <w:pPr>
         <w:pStyle w:val="Normal"/>
         <w:widowControl/>
-        <w:shd w:val="clear" w:fill="auto"/>
         <w:tabs>
           <w:tab w:val="clear" w:pos="720"/>
           <w:tab w:val="left" w:pos="180" w:leader="none"/>
         </w:tabs>
         <w:suppressAutoHyphens w:val="true"/>
-        <w:overflowPunct w:val="true"/>
+        <w:overflowPunct w:val="false"/>
         <w:bidi w:val="0"/>
         <w:spacing w:lineRule="exact" w:line="260"/>
         <w:ind w:left="283" w:right="0" w:hanging="0"/>
@@ -1273,7 +1544,6 @@
           <w:ilvl w:val="0"/>
           <w:numId w:val="2"/>
         </w:numPr>
-        <w:shd w:val="clear" w:fill="auto"/>
         <w:tabs>
           <w:tab w:val="clear" w:pos="720"/>
           <w:tab w:val="left" w:pos="343" w:leader="none"/>
@@ -1282,7 +1552,7 @@
           <w:tab w:val="left" w:pos="7560" w:leader="none"/>
         </w:tabs>
         <w:suppressAutoHyphens w:val="true"/>
-        <w:overflowPunct w:val="true"/>
+        <w:overflowPunct w:val="false"/>
         <w:bidi w:val="0"/>
         <w:spacing w:lineRule="exact" w:line="260"/>
         <w:ind w:left="454" w:right="0" w:hanging="0"/>
@@ -1317,7 +1587,6 @@
           <w:ilvl w:val="0"/>
           <w:numId w:val="2"/>
         </w:numPr>
-        <w:shd w:val="clear" w:fill="auto"/>
         <w:tabs>
           <w:tab w:val="clear" w:pos="720"/>
           <w:tab w:val="left" w:pos="343" w:leader="none"/>
@@ -1326,7 +1595,7 @@
           <w:tab w:val="left" w:pos="7560" w:leader="none"/>
         </w:tabs>
         <w:suppressAutoHyphens w:val="true"/>
-        <w:overflowPunct w:val="true"/>
+        <w:overflowPunct w:val="false"/>
         <w:bidi w:val="0"/>
         <w:spacing w:lineRule="exact" w:line="260"/>
         <w:ind w:left="454" w:right="0" w:hanging="0"/>
@@ -1388,7 +1657,6 @@
       <w:pPr>
         <w:pStyle w:val="Normal"/>
         <w:widowControl/>
-        <w:shd w:val="clear" w:fill="auto"/>
         <w:tabs>
           <w:tab w:val="clear" w:pos="720"/>
           <w:tab w:val="left" w:pos="180" w:leader="none"/>
@@ -1475,7 +1743,6 @@
           <w:ilvl w:val="0"/>
           <w:numId w:val="2"/>
         </w:numPr>
-        <w:shd w:val="clear" w:fill="auto"/>
         <w:tabs>
           <w:tab w:val="clear" w:pos="720"/>
           <w:tab w:val="left" w:pos="343" w:leader="none"/>
@@ -1484,11 +1751,16 @@
           <w:tab w:val="left" w:pos="7560" w:leader="none"/>
         </w:tabs>
         <w:suppressAutoHyphens w:val="true"/>
-        <w:overflowPunct w:val="true"/>
+        <w:overflowPunct w:val="false"/>
         <w:bidi w:val="0"/>
         <w:spacing w:lineRule="exact" w:line="260"/>
         <w:ind w:left="454" w:right="0" w:hanging="0"/>
-        <w:rPr/>
+        <w:rPr>
+          <w:rFonts w:ascii="Lato" w:hAnsi="Lato" w:cs="Lato"/>
+          <w:kern w:val="2"/>
+          <w:sz w:val="20"/>
+          <w:szCs w:val="22"/>
+        </w:rPr>
       </w:pPr>
       <w:r>
         <w:rPr>
@@ -1499,7 +1771,16 @@
         </w:rPr>
         <w:t xml:space="preserve">Extracted clients SQL data of different Django models linked by relations from the server and cataloged in excel sheets </w:t>
         <w:tab/>
-        <w:t xml:space="preserve">for internal documentation. </w:t>
+        <w:t xml:space="preserve">for internal documentation </w:t>
+      </w:r>
+      <w:r>
+        <w:rPr>
+          <w:rFonts w:cs="Lato" w:ascii="Lato" w:hAnsi="Lato"/>
+          <w:kern w:val="2"/>
+          <w:sz w:val="20"/>
+          <w:szCs w:val="22"/>
+        </w:rPr>
+        <w:t>thus improving companies working efficiency by 10%.</w:t>
       </w:r>
     </w:p>
     <w:p>
@@ -1546,11 +1827,9 @@
         </w:tabs>
         <w:spacing w:lineRule="exact" w:line="260"/>
         <w:ind w:left="0" w:right="0" w:hanging="0"/>
-        <w:rPr/>
-      </w:pPr>
-      <w:r>
-        <w:rPr>
-          <w:rFonts w:eastAsia="Times New Roman" w:cs="Lato" w:ascii="Lato" w:hAnsi="Lato"/>
+        <w:rPr>
+          <w:rFonts w:ascii="Lato" w:hAnsi="Lato" w:eastAsia="Times New Roman" w:cs="Lato"/>
+          <w:b/>
           <w:b/>
           <w:color w:val="auto"/>
           <w:spacing w:val="60"/>
@@ -1560,6 +1839,19 @@
           <w:szCs w:val="22"/>
           <w:lang w:val="en-US" w:eastAsia="zh-CN" w:bidi="ar-SA"/>
         </w:rPr>
+      </w:pPr>
+      <w:r>
+        <w:rPr>
+          <w:rFonts w:eastAsia="Times New Roman" w:cs="Lato" w:ascii="Lato" w:hAnsi="Lato"/>
+          <w:b/>
+          <w:color w:val="auto"/>
+          <w:spacing w:val="60"/>
+          <w:kern w:val="2"/>
+          <w:position w:val="2"/>
+          <w:sz w:val="20"/>
+          <w:szCs w:val="22"/>
+          <w:lang w:val="en-US" w:eastAsia="zh-CN" w:bidi="ar-SA"/>
+        </w:rPr>
         <w:t>PROJECTS</w:t>
       </w:r>
     </w:p>
@@ -1567,7 +1859,6 @@
       <w:pPr>
         <w:pStyle w:val="Normal"/>
         <w:widowControl/>
-        <w:shd w:val="clear" w:fill="auto"/>
         <w:tabs>
           <w:tab w:val="clear" w:pos="720"/>
           <w:tab w:val="left" w:pos="180" w:leader="none"/>
@@ -1575,7 +1866,7 @@
           <w:tab w:val="left" w:pos="7560" w:leader="none"/>
         </w:tabs>
         <w:suppressAutoHyphens w:val="true"/>
-        <w:overflowPunct w:val="true"/>
+        <w:overflowPunct w:val="false"/>
         <w:bidi w:val="0"/>
         <w:spacing w:lineRule="exact" w:line="260"/>
         <w:ind w:left="283" w:right="0" w:hanging="0"/>
@@ -1645,7 +1936,6 @@
           <w:ilvl w:val="0"/>
           <w:numId w:val="2"/>
         </w:numPr>
-        <w:shd w:val="clear" w:fill="auto"/>
         <w:tabs>
           <w:tab w:val="clear" w:pos="720"/>
           <w:tab w:val="left" w:pos="343" w:leader="none"/>
@@ -1654,11 +1944,19 @@
           <w:tab w:val="left" w:pos="7560" w:leader="none"/>
         </w:tabs>
         <w:suppressAutoHyphens w:val="true"/>
-        <w:overflowPunct w:val="true"/>
+        <w:overflowPunct w:val="false"/>
         <w:bidi w:val="0"/>
         <w:spacing w:lineRule="exact" w:line="260"/>
         <w:ind w:left="454" w:right="0" w:hanging="0"/>
-        <w:rPr/>
+        <w:rPr>
+          <w:rFonts w:ascii="Lato" w:hAnsi="Lato" w:cs="Lato"/>
+          <w:b w:val="false"/>
+          <w:b w:val="false"/>
+          <w:bCs w:val="false"/>
+          <w:kern w:val="2"/>
+          <w:sz w:val="20"/>
+          <w:szCs w:val="22"/>
+        </w:rPr>
       </w:pPr>
       <w:r>
         <w:rPr>
@@ -1682,7 +1980,6 @@
           <w:ilvl w:val="0"/>
           <w:numId w:val="2"/>
         </w:numPr>
-        <w:shd w:val="clear" w:fill="auto"/>
         <w:tabs>
           <w:tab w:val="clear" w:pos="720"/>
           <w:tab w:val="left" w:pos="343" w:leader="none"/>
@@ -1691,11 +1988,19 @@
           <w:tab w:val="left" w:pos="7560" w:leader="none"/>
         </w:tabs>
         <w:suppressAutoHyphens w:val="true"/>
-        <w:overflowPunct w:val="true"/>
+        <w:overflowPunct w:val="false"/>
         <w:bidi w:val="0"/>
         <w:spacing w:lineRule="exact" w:line="260"/>
         <w:ind w:left="454" w:right="0" w:hanging="0"/>
-        <w:rPr/>
+        <w:rPr>
+          <w:rFonts w:ascii="Lato" w:hAnsi="Lato" w:cs="Lato"/>
+          <w:b w:val="false"/>
+          <w:b w:val="false"/>
+          <w:bCs w:val="false"/>
+          <w:kern w:val="2"/>
+          <w:sz w:val="20"/>
+          <w:szCs w:val="22"/>
+        </w:rPr>
       </w:pPr>
       <w:r>
         <w:rPr>
@@ -1715,7 +2020,6 @@
       <w:pPr>
         <w:pStyle w:val="Normal"/>
         <w:widowControl/>
-        <w:shd w:val="clear" w:fill="auto"/>
         <w:tabs>
           <w:tab w:val="clear" w:pos="720"/>
           <w:tab w:val="left" w:pos="180" w:leader="none"/>
@@ -1723,7 +2027,7 @@
           <w:tab w:val="left" w:pos="7560" w:leader="none"/>
         </w:tabs>
         <w:suppressAutoHyphens w:val="true"/>
-        <w:overflowPunct w:val="true"/>
+        <w:overflowPunct w:val="false"/>
         <w:bidi w:val="0"/>
         <w:spacing w:lineRule="exact" w:line="260"/>
         <w:ind w:left="283" w:right="0" w:hanging="0"/>
@@ -1811,7 +2115,6 @@
           <w:ilvl w:val="0"/>
           <w:numId w:val="3"/>
         </w:numPr>
-        <w:shd w:val="clear" w:fill="auto"/>
         <w:tabs>
           <w:tab w:val="clear" w:pos="720"/>
           <w:tab w:val="left" w:pos="343" w:leader="none"/>
@@ -1820,11 +2123,19 @@
           <w:tab w:val="left" w:pos="7560" w:leader="none"/>
         </w:tabs>
         <w:suppressAutoHyphens w:val="true"/>
-        <w:overflowPunct w:val="true"/>
+        <w:overflowPunct w:val="false"/>
         <w:bidi w:val="0"/>
         <w:spacing w:lineRule="exact" w:line="260"/>
         <w:ind w:left="454" w:right="0" w:hanging="0"/>
-        <w:rPr/>
+        <w:rPr>
+          <w:rFonts w:ascii="Lato" w:hAnsi="Lato" w:cs="Lato"/>
+          <w:b w:val="false"/>
+          <w:b w:val="false"/>
+          <w:bCs w:val="false"/>
+          <w:kern w:val="2"/>
+          <w:sz w:val="20"/>
+          <w:szCs w:val="22"/>
+        </w:rPr>
       </w:pPr>
       <w:r>
         <w:rPr>
@@ -1848,7 +2159,6 @@
           <w:ilvl w:val="0"/>
           <w:numId w:val="3"/>
         </w:numPr>
-        <w:shd w:val="clear" w:fill="auto"/>
         <w:tabs>
           <w:tab w:val="clear" w:pos="720"/>
           <w:tab w:val="left" w:pos="343" w:leader="none"/>
@@ -1857,7 +2167,7 @@
           <w:tab w:val="left" w:pos="7560" w:leader="none"/>
         </w:tabs>
         <w:suppressAutoHyphens w:val="true"/>
-        <w:overflowPunct w:val="true"/>
+        <w:overflowPunct w:val="false"/>
         <w:bidi w:val="0"/>
         <w:spacing w:lineRule="exact" w:line="260"/>
         <w:ind w:left="454" w:right="0" w:hanging="0"/>
@@ -1907,7 +2217,6 @@
       <w:pPr>
         <w:pStyle w:val="Normal"/>
         <w:widowControl/>
-        <w:shd w:val="clear" w:fill="auto"/>
         <w:tabs>
           <w:tab w:val="clear" w:pos="720"/>
           <w:tab w:val="left" w:pos="180" w:leader="none"/>
@@ -2000,7 +2309,6 @@
           <w:ilvl w:val="0"/>
           <w:numId w:val="3"/>
         </w:numPr>
-        <w:shd w:val="clear" w:fill="auto"/>
         <w:tabs>
           <w:tab w:val="clear" w:pos="720"/>
           <w:tab w:val="left" w:pos="343" w:leader="none"/>
@@ -2009,7 +2317,7 @@
           <w:tab w:val="left" w:pos="7560" w:leader="none"/>
         </w:tabs>
         <w:suppressAutoHyphens w:val="true"/>
-        <w:overflowPunct w:val="true"/>
+        <w:overflowPunct w:val="false"/>
         <w:bidi w:val="0"/>
         <w:spacing w:lineRule="exact" w:line="260"/>
         <w:ind w:left="454" w:right="0" w:hanging="0"/>
@@ -2023,7 +2331,7 @@
           <w:szCs w:val="22"/>
         </w:rPr>
       </w:pPr>
-      <w:bookmarkStart w:id="1" w:name="__DdeLink__231_2717574232"/>
+      <w:bookmarkStart w:id="3" w:name="__DdeLink__231_2717574232"/>
       <w:r>
         <w:rPr>
           <w:rFonts w:cs="Lato" w:ascii="Lato" w:hAnsi="Lato"/>
@@ -2035,7 +2343,7 @@
         </w:rPr>
         <w:t>Designed and created a graphic based 2D soccer game made in PyGame where the players played as Flappy the bird.</w:t>
       </w:r>
-      <w:bookmarkEnd w:id="1"/>
+      <w:bookmarkEnd w:id="3"/>
     </w:p>
     <w:p>
       <w:pPr>
@@ -2045,7 +2353,6 @@
           <w:ilvl w:val="0"/>
           <w:numId w:val="3"/>
         </w:numPr>
-        <w:shd w:val="clear" w:fill="auto"/>
         <w:tabs>
           <w:tab w:val="clear" w:pos="720"/>
           <w:tab w:val="left" w:pos="343" w:leader="none"/>
@@ -2054,7 +2361,7 @@
           <w:tab w:val="left" w:pos="7560" w:leader="none"/>
         </w:tabs>
         <w:suppressAutoHyphens w:val="true"/>
-        <w:overflowPunct w:val="true"/>
+        <w:overflowPunct w:val="false"/>
         <w:bidi w:val="0"/>
         <w:spacing w:lineRule="exact" w:line="260"/>
         <w:ind w:left="454" w:right="0" w:hanging="0"/>
@@ -2133,6 +2440,7 @@
           <w:color w:val="auto"/>
           <w:spacing w:val="60"/>
           <w:kern w:val="2"/>
+          <w:position w:val="2"/>
           <w:sz w:val="20"/>
           <w:szCs w:val="22"/>
           <w:lang w:val="en-US" w:eastAsia="zh-CN" w:bidi="ar-SA"/>
@@ -2157,7 +2465,6 @@
       <w:pPr>
         <w:pStyle w:val="Normal"/>
         <w:widowControl/>
-        <w:shd w:val="clear" w:fill="auto"/>
         <w:tabs>
           <w:tab w:val="clear" w:pos="720"/>
           <w:tab w:val="left" w:pos="180" w:leader="none"/>
@@ -2190,7 +2497,18 @@
           <w:sz w:val="20"/>
           <w:szCs w:val="22"/>
         </w:rPr>
-        <w:t xml:space="preserve"> | </w:t>
+        <w:t xml:space="preserve"> </w:t>
+      </w:r>
+      <w:r>
+        <w:rPr>
+          <w:rFonts w:cs="Lato" w:ascii="Lato" w:hAnsi="Lato"/>
+          <w:b/>
+          <w:bCs/>
+          <w:kern w:val="2"/>
+          <w:sz w:val="20"/>
+          <w:szCs w:val="22"/>
+        </w:rPr>
+        <w:t xml:space="preserve">| </w:t>
       </w:r>
       <w:r>
         <w:rPr>
@@ -2241,7 +2559,6 @@
           <w:ilvl w:val="0"/>
           <w:numId w:val="3"/>
         </w:numPr>
-        <w:shd w:val="clear" w:fill="auto"/>
         <w:tabs>
           <w:tab w:val="clear" w:pos="720"/>
           <w:tab w:val="left" w:pos="343" w:leader="none"/>
@@ -2250,7 +2567,7 @@
           <w:tab w:val="left" w:pos="7560" w:leader="none"/>
         </w:tabs>
         <w:suppressAutoHyphens w:val="true"/>
-        <w:overflowPunct w:val="true"/>
+        <w:overflowPunct w:val="false"/>
         <w:bidi w:val="0"/>
         <w:spacing w:lineRule="exact" w:line="260"/>
         <w:ind w:left="454" w:right="0" w:hanging="0"/>
@@ -2265,9 +2582,18 @@
           <w:sz w:val="20"/>
           <w:szCs w:val="22"/>
         </w:rPr>
-        <w:t xml:space="preserve">Headed the electronics part in a team making a solar electric car. Conceptualized and engineered a data acquisition </w:t>
-        <w:tab/>
-        <w:t>system for a sensor network.</w:t>
+        <w:t xml:space="preserve">Conceptualized and engineered a data acquisition system for a sensor network </w:t>
+      </w:r>
+      <w:r>
+        <w:rPr>
+          <w:rFonts w:cs="Lato" w:ascii="Lato" w:hAnsi="Lato"/>
+          <w:b w:val="false"/>
+          <w:bCs w:val="false"/>
+          <w:kern w:val="2"/>
+          <w:sz w:val="20"/>
+          <w:szCs w:val="22"/>
+        </w:rPr>
+        <w:t>in a team building solar electric vehicle.</w:t>
       </w:r>
     </w:p>
     <w:p>
@@ -2278,7 +2604,6 @@
           <w:ilvl w:val="0"/>
           <w:numId w:val="3"/>
         </w:numPr>
-        <w:shd w:val="clear" w:fill="auto"/>
         <w:tabs>
           <w:tab w:val="clear" w:pos="720"/>
           <w:tab w:val="left" w:pos="343" w:leader="none"/>
@@ -2287,11 +2612,19 @@
           <w:tab w:val="left" w:pos="7560" w:leader="none"/>
         </w:tabs>
         <w:suppressAutoHyphens w:val="true"/>
-        <w:overflowPunct w:val="true"/>
+        <w:overflowPunct w:val="false"/>
         <w:bidi w:val="0"/>
         <w:spacing w:lineRule="exact" w:line="260"/>
         <w:ind w:left="454" w:right="0" w:hanging="0"/>
-        <w:rPr/>
+        <w:rPr>
+          <w:rFonts w:ascii="Lato" w:hAnsi="Lato" w:cs="Lato"/>
+          <w:b w:val="false"/>
+          <w:b w:val="false"/>
+          <w:bCs w:val="false"/>
+          <w:kern w:val="2"/>
+          <w:sz w:val="20"/>
+          <w:szCs w:val="22"/>
+        </w:rPr>
       </w:pPr>
       <w:r>
         <w:rPr>
@@ -2313,7 +2646,6 @@
       <w:pPr>
         <w:pStyle w:val="Normal"/>
         <w:widowControl/>
-        <w:shd w:val="clear" w:fill="auto"/>
         <w:tabs>
           <w:tab w:val="clear" w:pos="720"/>
           <w:tab w:val="left" w:pos="180" w:leader="none"/>
@@ -2384,7 +2716,6 @@
           <w:ilvl w:val="0"/>
           <w:numId w:val="3"/>
         </w:numPr>
-        <w:shd w:val="clear" w:fill="auto"/>
         <w:tabs>
           <w:tab w:val="clear" w:pos="720"/>
           <w:tab w:val="left" w:pos="343" w:leader="none"/>
@@ -2393,7 +2724,7 @@
           <w:tab w:val="left" w:pos="7560" w:leader="none"/>
         </w:tabs>
         <w:suppressAutoHyphens w:val="true"/>
-        <w:overflowPunct w:val="true"/>
+        <w:overflowPunct w:val="false"/>
         <w:bidi w:val="0"/>
         <w:spacing w:lineRule="exact" w:line="260"/>
         <w:ind w:left="454" w:right="0" w:hanging="0"/>
@@ -2421,11 +2752,9 @@
           <w:sz w:val="20"/>
           <w:szCs w:val="22"/>
         </w:rPr>
-        <w:t xml:space="preserve"> the school’s first-ever programming club, PROG-RED (programming redefined) where we organized and </w:t>
-        <w:tab/>
-        <w:t xml:space="preserve">presented various workshops on Arduino, Android app development, Web development and Competitive Programming </w:t>
-        <w:tab/>
-        <w:t>for junior students.</w:t>
+        <w:t xml:space="preserve"> the programming club, PROG-RED (programming redefined) where we organized and presented various </w:t>
+        <w:tab/>
+        <w:t>workshops on Arduino, Android app development, Web development and Competitive Programming for junior students.</w:t>
       </w:r>
     </w:p>
     <w:p>
@@ -2508,86 +2837,93 @@
           <w:ilvl w:val="0"/>
           <w:numId w:val="4"/>
         </w:numPr>
-        <w:shd w:val="clear" w:fill="auto"/>
         <w:suppressAutoHyphens w:val="true"/>
-        <w:overflowPunct w:val="true"/>
+        <w:overflowPunct w:val="false"/>
+        <w:bidi w:val="0"/>
+        <w:spacing w:lineRule="exact" w:line="260" w:before="0" w:after="0"/>
+        <w:ind w:left="454" w:right="0" w:hanging="0"/>
+        <w:jc w:val="left"/>
+        <w:rPr>
+          <w:rFonts w:ascii="Lato" w:hAnsi="Lato" w:eastAsia="Times New Roman" w:cs="Lato"/>
+          <w:b w:val="false"/>
+          <w:b w:val="false"/>
+          <w:bCs w:val="false"/>
+          <w:color w:val="auto"/>
+          <w:kern w:val="2"/>
+          <w:sz w:val="20"/>
+          <w:szCs w:val="22"/>
+          <w:lang w:val="en-US" w:eastAsia="zh-CN" w:bidi="ar-SA"/>
+        </w:rPr>
+      </w:pPr>
+      <w:r>
+        <w:rPr>
+          <w:rFonts w:eastAsia="Times New Roman" w:cs="Lato" w:ascii="Lato" w:hAnsi="Lato"/>
+          <w:b w:val="false"/>
+          <w:bCs w:val="false"/>
+          <w:color w:val="auto"/>
+          <w:kern w:val="2"/>
+          <w:sz w:val="20"/>
+          <w:szCs w:val="22"/>
+          <w:lang w:val="en-US" w:eastAsia="zh-CN" w:bidi="ar-SA"/>
+        </w:rPr>
+        <w:t>Selected among top two people who cleared ZCO (Zonal Computing Olympiad)</w:t>
+      </w:r>
+    </w:p>
+    <w:p>
+      <w:pPr>
+        <w:pStyle w:val="Normal"/>
+        <w:widowControl/>
+        <w:numPr>
+          <w:ilvl w:val="0"/>
+          <w:numId w:val="4"/>
+        </w:numPr>
+        <w:suppressAutoHyphens w:val="true"/>
+        <w:overflowPunct w:val="false"/>
+        <w:bidi w:val="0"/>
+        <w:spacing w:lineRule="exact" w:line="260" w:before="0" w:after="0"/>
+        <w:ind w:left="454" w:right="0" w:hanging="0"/>
+        <w:jc w:val="left"/>
+        <w:rPr>
+          <w:rFonts w:ascii="Lato" w:hAnsi="Lato" w:eastAsia="Times New Roman" w:cs="Lato"/>
+          <w:b w:val="false"/>
+          <w:b w:val="false"/>
+          <w:bCs w:val="false"/>
+          <w:color w:val="auto"/>
+          <w:kern w:val="2"/>
+          <w:sz w:val="20"/>
+          <w:szCs w:val="22"/>
+          <w:lang w:val="en-US" w:eastAsia="zh-CN" w:bidi="ar-SA"/>
+        </w:rPr>
+      </w:pPr>
+      <w:r>
+        <w:rPr>
+          <w:rFonts w:eastAsia="Times New Roman" w:cs="Lato" w:ascii="Lato" w:hAnsi="Lato"/>
+          <w:b w:val="false"/>
+          <w:bCs w:val="false"/>
+          <w:color w:val="auto"/>
+          <w:kern w:val="2"/>
+          <w:sz w:val="20"/>
+          <w:szCs w:val="22"/>
+          <w:lang w:val="en-US" w:eastAsia="zh-CN" w:bidi="ar-SA"/>
+        </w:rPr>
+        <w:t xml:space="preserve">Won best innovation award for smart canister system at hackathon conducted by college IT association. </w:t>
+      </w:r>
+    </w:p>
+    <w:p>
+      <w:pPr>
+        <w:pStyle w:val="Normal"/>
+        <w:widowControl/>
+        <w:numPr>
+          <w:ilvl w:val="0"/>
+          <w:numId w:val="4"/>
+        </w:numPr>
+        <w:suppressAutoHyphens w:val="true"/>
+        <w:overflowPunct w:val="false"/>
         <w:bidi w:val="0"/>
         <w:spacing w:lineRule="exact" w:line="260" w:before="0" w:after="0"/>
         <w:ind w:left="454" w:right="0" w:hanging="0"/>
         <w:jc w:val="left"/>
         <w:rPr/>
-      </w:pPr>
-      <w:r>
-        <w:rPr>
-          <w:rFonts w:eastAsia="Times New Roman" w:cs="Lato" w:ascii="Lato" w:hAnsi="Lato"/>
-          <w:b w:val="false"/>
-          <w:bCs w:val="false"/>
-          <w:color w:val="auto"/>
-          <w:kern w:val="2"/>
-          <w:sz w:val="20"/>
-          <w:szCs w:val="22"/>
-          <w:lang w:val="en-US" w:eastAsia="zh-CN" w:bidi="ar-SA"/>
-        </w:rPr>
-        <w:t>Selected among top two people who cleared ZCO (Zonal Computing Olympiad)</w:t>
-      </w:r>
-    </w:p>
-    <w:p>
-      <w:pPr>
-        <w:pStyle w:val="Normal"/>
-        <w:widowControl/>
-        <w:numPr>
-          <w:ilvl w:val="0"/>
-          <w:numId w:val="4"/>
-        </w:numPr>
-        <w:shd w:val="clear" w:fill="auto"/>
-        <w:suppressAutoHyphens w:val="true"/>
-        <w:overflowPunct w:val="true"/>
-        <w:bidi w:val="0"/>
-        <w:spacing w:lineRule="exact" w:line="260" w:before="0" w:after="0"/>
-        <w:ind w:left="454" w:right="0" w:hanging="0"/>
-        <w:jc w:val="left"/>
-        <w:rPr/>
-      </w:pPr>
-      <w:r>
-        <w:rPr>
-          <w:rFonts w:eastAsia="Times New Roman" w:cs="Lato" w:ascii="Lato" w:hAnsi="Lato"/>
-          <w:b w:val="false"/>
-          <w:bCs w:val="false"/>
-          <w:color w:val="auto"/>
-          <w:kern w:val="2"/>
-          <w:sz w:val="20"/>
-          <w:szCs w:val="22"/>
-          <w:lang w:val="en-US" w:eastAsia="zh-CN" w:bidi="ar-SA"/>
-        </w:rPr>
-        <w:t xml:space="preserve">Won best innovation award for smart canister system at hackathon conducted by college IT association. </w:t>
-      </w:r>
-    </w:p>
-    <w:p>
-      <w:pPr>
-        <w:pStyle w:val="Normal"/>
-        <w:widowControl/>
-        <w:numPr>
-          <w:ilvl w:val="0"/>
-          <w:numId w:val="4"/>
-        </w:numPr>
-        <w:shd w:val="clear" w:fill="auto"/>
-        <w:suppressAutoHyphens w:val="true"/>
-        <w:overflowPunct w:val="true"/>
-        <w:bidi w:val="0"/>
-        <w:spacing w:lineRule="exact" w:line="260" w:before="0" w:after="0"/>
-        <w:ind w:left="454" w:right="0" w:hanging="0"/>
-        <w:jc w:val="left"/>
-        <w:rPr>
-          <w:rFonts w:ascii="Lato" w:hAnsi="Lato" w:eastAsia="Times New Roman" w:cs="Lato"/>
-          <w:b w:val="false"/>
-          <w:b w:val="false"/>
-          <w:bCs w:val="false"/>
-          <w:color w:val="auto"/>
-          <w:kern w:val="2"/>
-          <w:sz w:val="20"/>
-          <w:szCs w:val="22"/>
-          <w:lang w:val="en-US" w:eastAsia="zh-CN" w:bidi="ar-SA"/>
-        </w:rPr>
       </w:pPr>
       <w:r>
         <w:rPr>
@@ -2633,9 +2969,8 @@
           <w:ilvl w:val="0"/>
           <w:numId w:val="4"/>
         </w:numPr>
-        <w:shd w:val="clear" w:fill="auto"/>
         <w:suppressAutoHyphens w:val="true"/>
-        <w:overflowPunct w:val="true"/>
+        <w:overflowPunct w:val="false"/>
         <w:bidi w:val="0"/>
         <w:spacing w:lineRule="auto" w:line="240" w:before="0" w:after="0"/>
         <w:ind w:left="454" w:right="0" w:hanging="0"/>
@@ -3412,7 +3747,9 @@
     <w:pPr>
       <w:widowControl/>
       <w:suppressAutoHyphens w:val="true"/>
-      <w:overflowPunct w:val="true"/>
+      <w:kinsoku w:val="true"/>
+      <w:overflowPunct w:val="false"/>
+      <w:autoSpaceDE w:val="true"/>
       <w:bidi w:val="0"/>
       <w:jc w:val="left"/>
     </w:pPr>

</xml_diff>